<commit_message>
TVIST1-287: Handled dates in templates
</commit_message>
<xml_diff>
--- a/fixtures/mail_template/mail_template_decision_001.docx
+++ b/fixtures/mail_template/mail_template_decision_001.docx
@@ -6,6 +6,41 @@
       <w:pPr>
         <w:pStyle w:val="Normal"/>
         <w:bidi w:val="0"/>
+        <w:jc w:val="end"/>
+        <w:rPr/>
+      </w:pPr>
+      <w:r>
+        <w:rPr/>
+        <w:t>Aarhus, den ${today:d. MMMM YYYY}</w:t>
+      </w:r>
+    </w:p>
+    <w:p>
+      <w:pPr>
+        <w:pStyle w:val="Normal"/>
+        <w:bidi w:val="0"/>
+        <w:jc w:val="start"/>
+        <w:rPr/>
+      </w:pPr>
+      <w:r>
+        <w:rPr/>
+        <w:t>Klokken er ${now:H:mm} (${now}) og det er ${now:EEEE} i dag.</w:t>
+      </w:r>
+    </w:p>
+    <w:p>
+      <w:pPr>
+        <w:pStyle w:val="Normal"/>
+        <w:bidi w:val="0"/>
+        <w:jc w:val="start"/>
+        <w:rPr/>
+      </w:pPr>
+      <w:r>
+        <w:rPr/>
+      </w:r>
+    </w:p>
+    <w:p>
+      <w:pPr>
+        <w:pStyle w:val="Normal"/>
+        <w:bidi w:val="0"/>
         <w:jc w:val="start"/>
         <w:rPr/>
       </w:pPr>
@@ -72,6 +107,29 @@
       <w:r>
         <w:rPr/>
         <w:t>${caseNumber}</w:t>
+      </w:r>
+    </w:p>
+    <w:p>
+      <w:pPr>
+        <w:pStyle w:val="Normal"/>
+        <w:bidi w:val="0"/>
+        <w:jc w:val="start"/>
+        <w:rPr/>
+      </w:pPr>
+      <w:r>
+        <w:rPr/>
+      </w:r>
+    </w:p>
+    <w:p>
+      <w:pPr>
+        <w:pStyle w:val="Normal"/>
+        <w:bidi w:val="0"/>
+        <w:jc w:val="start"/>
+        <w:rPr/>
+      </w:pPr>
+      <w:r>
+        <w:rPr/>
+        <w:t>https://unicode-org.github.io/icu/userguide/format_parse/datetime/#datetime-format-syntax</w:t>
       </w:r>
     </w:p>
     <w:sectPr>

</xml_diff>

<commit_message>
TVIST1-287: Updated example template
</commit_message>
<xml_diff>
--- a/fixtures/mail_template/mail_template_decision_001.docx
+++ b/fixtures/mail_template/mail_template_decision_001.docx
@@ -35,6 +35,27 @@
       </w:pPr>
       <w:r>
         <w:rPr/>
+        <w:t xml:space="preserve">I sagen oprettet ${createdAt:d. MMMM YYYY} </w:t>
+      </w:r>
+      <w:r>
+        <w:rPr/>
+        <w:t xml:space="preserve">(som var en ${createdAt:EEEE}) </w:t>
+      </w:r>
+      <w:r>
+        <w:rPr/>
+        <w:t xml:space="preserve">har vi, </w:t>
+      </w:r>
+      <w:r>
+        <w:rPr/>
+        <w:t>${board.name}</w:t>
+      </w:r>
+      <w:r>
+        <w:rPr/>
+        <w:t xml:space="preserve">, fundet at </w:t>
+      </w:r>
+      <w:r>
+        <w:rPr/>
+        <w:t>klageren</w:t>
       </w:r>
     </w:p>
     <w:p>
@@ -47,6 +68,8 @@
       <w:r>
         <w:rPr/>
         <w:t>${complainant}</w:t>
+        <w:br/>
+        <w:t>${complainant} ${complainant}</w:t>
       </w:r>
     </w:p>
     <w:p>
@@ -113,17 +136,7 @@
       <w:pPr>
         <w:pStyle w:val="Normal"/>
         <w:bidi w:val="0"/>
-        <w:jc w:val="start"/>
-        <w:rPr/>
-      </w:pPr>
-      <w:r>
-        <w:rPr/>
-      </w:r>
-    </w:p>
-    <w:p>
-      <w:pPr>
-        <w:pStyle w:val="Normal"/>
-        <w:bidi w:val="0"/>
+        <w:spacing w:before="0" w:after="283"/>
         <w:jc w:val="start"/>
         <w:rPr/>
       </w:pPr>
@@ -170,7 +183,7 @@
       <w:widowControl/>
       <w:suppressAutoHyphens w:val="true"/>
       <w:bidi w:val="0"/>
-      <w:spacing w:before="0" w:after="0"/>
+      <w:spacing w:before="0" w:after="283"/>
       <w:jc w:val="start"/>
     </w:pPr>
     <w:rPr>

</xml_diff>

<commit_message>
TVIST1-575: Added board email and url
</commit_message>
<xml_diff>
--- a/fixtures/mail_template/mail_template_decision_001.docx
+++ b/fixtures/mail_template/mail_template_decision_001.docx
@@ -145,20 +145,234 @@
       </w:r>
     </w:p>
     <w:p>
-      <w:r>
-        <w:t>https://unicode-o</w:t>
-      </w:r>
-      <w:r>
-        <w:t>rg.github.io/icu/userguide/format_parse/datetime/#datetime-format-syntax</w:t>
+      <w:pPr>
+        <w:rPr>
+          <w:lang w:val="en-US"/>
+        </w:rPr>
+      </w:pPr>
+      <w:r>
+        <w:rPr>
+          <w:lang w:val="en-US"/>
+        </w:rPr>
+        <w:t>[[</w:t>
+      </w:r>
+      <w:r>
+        <w:rPr>
+          <w:lang w:val="en-US"/>
+        </w:rPr>
+        <w:t>${</w:t>
+      </w:r>
+      <w:proofErr w:type="spellStart"/>
+      <w:proofErr w:type="gramStart"/>
+      <w:r>
+        <w:rPr>
+          <w:lang w:val="en-US"/>
+        </w:rPr>
+        <w:t>case.link</w:t>
+      </w:r>
+      <w:proofErr w:type="spellEnd"/>
+      <w:proofErr w:type="gramEnd"/>
+      <w:r>
+        <w:rPr>
+          <w:lang w:val="en-US"/>
+        </w:rPr>
+        <w:t>}</w:t>
+      </w:r>
+      <w:r>
+        <w:rPr>
+          <w:lang w:val="en-US"/>
+        </w:rPr>
+        <w:t>]]</w:t>
+      </w:r>
+    </w:p>
+    <w:p>
+      <w:hyperlink r:id="rId8" w:history="1">
+        <w:r>
+          <w:rPr>
+            <w:rStyle w:val="Hyperlink"/>
+          </w:rPr>
+          <w:t>https://unicode-org.github.io/icu/userguide/format_parse/datetime/#datetime-format-syntax</w:t>
+        </w:r>
+      </w:hyperlink>
+    </w:p>
+    <w:p>
+      <w:pPr>
+        <w:rPr>
+          <w:lang w:val="en-US"/>
+        </w:rPr>
+      </w:pPr>
+      <w:r>
+        <w:rPr>
+          <w:lang w:val="en-US"/>
+        </w:rPr>
+        <w:t>${</w:t>
+      </w:r>
+      <w:proofErr w:type="spellStart"/>
+      <w:proofErr w:type="gramStart"/>
+      <w:r>
+        <w:rPr>
+          <w:lang w:val="en-US"/>
+        </w:rPr>
+        <w:t>board.url.link</w:t>
+      </w:r>
+      <w:proofErr w:type="spellEnd"/>
+      <w:proofErr w:type="gramEnd"/>
+      <w:r>
+        <w:rPr>
+          <w:lang w:val="en-US"/>
+        </w:rPr>
+        <w:t>}</w:t>
       </w:r>
     </w:p>
     <w:sectPr>
+      <w:headerReference w:type="even" r:id="rId9"/>
+      <w:headerReference w:type="default" r:id="rId10"/>
+      <w:footerReference w:type="even" r:id="rId11"/>
+      <w:footerReference w:type="default" r:id="rId12"/>
+      <w:headerReference w:type="first" r:id="rId13"/>
+      <w:footerReference w:type="first" r:id="rId14"/>
       <w:pgSz w:w="11900" w:h="16840"/>
       <w:pgMar w:top="1134" w:right="1134" w:bottom="1134" w:left="1134" w:header="720" w:footer="720" w:gutter="0"/>
       <w:cols w:space="720"/>
     </w:sectPr>
   </w:body>
 </w:document>
+</file>
+
+<file path=word/endnotes.xml><?xml version="1.0" encoding="utf-8"?>
+<w:endnotes xmlns:wpc="http://schemas.microsoft.com/office/word/2010/wordprocessingCanvas" xmlns:cx="http://schemas.microsoft.com/office/drawing/2014/chartex" xmlns:cx1="http://schemas.microsoft.com/office/drawing/2015/9/8/chartex" xmlns:cx2="http://schemas.microsoft.com/office/drawing/2015/10/21/chartex" xmlns:cx3="http://schemas.microsoft.com/office/drawing/2016/5/9/chartex" xmlns:cx4="http://schemas.microsoft.com/office/drawing/2016/5/10/chartex" xmlns:cx5="http://schemas.microsoft.com/office/drawing/2016/5/11/chartex" xmlns:cx6="http://schemas.microsoft.com/office/drawing/2016/5/12/chartex" xmlns:cx7="http://schemas.microsoft.com/office/drawing/2016/5/13/chartex" xmlns:cx8="http://schemas.microsoft.com/office/drawing/2016/5/14/chartex" xmlns:mc="http://schemas.openxmlformats.org/markup-compatibility/2006" xmlns:aink="http://schemas.microsoft.com/office/drawing/2016/ink" xmlns:am3d="http://schemas.microsoft.com/office/drawing/2017/model3d" xmlns:o="urn:schemas-microsoft-com:office:office" xmlns:oel="http://schemas.microsoft.com/office/2019/extlst" xmlns:r="http://schemas.openxmlformats.org/officeDocument/2006/relationships" xmlns:m="http://schemas.openxmlformats.org/officeDocument/2006/math" xmlns:v="urn:schemas-microsoft-com:vml" xmlns:wp14="http://schemas.microsoft.com/office/word/2010/wordprocessingDrawing" xmlns:wp="http://schemas.openxmlformats.org/drawingml/2006/wordprocessingDrawing" xmlns:w10="urn:schemas-microsoft-com:office:word" xmlns:w="http://schemas.openxmlformats.org/wordprocessingml/2006/main" xmlns:w14="http://schemas.microsoft.com/office/word/2010/wordml" xmlns:w15="http://schemas.microsoft.com/office/word/2012/wordml" xmlns:w16cex="http://schemas.microsoft.com/office/word/2018/wordml/cex" xmlns:w16cid="http://schemas.microsoft.com/office/word/2016/wordml/cid" xmlns:w16="http://schemas.microsoft.com/office/word/2018/wordml" xmlns:w16sdtdh="http://schemas.microsoft.com/office/word/2020/wordml/sdtdatahash" xmlns:w16se="http://schemas.microsoft.com/office/word/2015/wordml/symex" xmlns:wpg="http://schemas.microsoft.com/office/word/2010/wordprocessingGroup" xmlns:wpi="http://schemas.microsoft.com/office/word/2010/wordprocessingInk" xmlns:wne="http://schemas.microsoft.com/office/word/2006/wordml" xmlns:wps="http://schemas.microsoft.com/office/word/2010/wordprocessingShape" mc:Ignorable="w14 w15 w16se w16cid w16 w16cex w16sdtdh wp14">
+  <w:endnote w:type="separator" w:id="-1">
+    <w:p>
+      <w:r>
+        <w:separator/>
+      </w:r>
+    </w:p>
+  </w:endnote>
+  <w:endnote w:type="continuationSeparator" w:id="0">
+    <w:p>
+      <w:r>
+        <w:continuationSeparator/>
+      </w:r>
+    </w:p>
+  </w:endnote>
+</w:endnotes>
+</file>
+
+<file path=word/footer1.xml><?xml version="1.0" encoding="utf-8"?>
+<w:ftr xmlns:wpc="http://schemas.microsoft.com/office/word/2010/wordprocessingCanvas" xmlns:cx="http://schemas.microsoft.com/office/drawing/2014/chartex" xmlns:cx1="http://schemas.microsoft.com/office/drawing/2015/9/8/chartex" xmlns:cx2="http://schemas.microsoft.com/office/drawing/2015/10/21/chartex" xmlns:cx3="http://schemas.microsoft.com/office/drawing/2016/5/9/chartex" xmlns:cx4="http://schemas.microsoft.com/office/drawing/2016/5/10/chartex" xmlns:cx5="http://schemas.microsoft.com/office/drawing/2016/5/11/chartex" xmlns:cx6="http://schemas.microsoft.com/office/drawing/2016/5/12/chartex" xmlns:cx7="http://schemas.microsoft.com/office/drawing/2016/5/13/chartex" xmlns:cx8="http://schemas.microsoft.com/office/drawing/2016/5/14/chartex" xmlns:mc="http://schemas.openxmlformats.org/markup-compatibility/2006" xmlns:aink="http://schemas.microsoft.com/office/drawing/2016/ink" xmlns:am3d="http://schemas.microsoft.com/office/drawing/2017/model3d" xmlns:o="urn:schemas-microsoft-com:office:office" xmlns:oel="http://schemas.microsoft.com/office/2019/extlst" xmlns:r="http://schemas.openxmlformats.org/officeDocument/2006/relationships" xmlns:m="http://schemas.openxmlformats.org/officeDocument/2006/math" xmlns:v="urn:schemas-microsoft-com:vml" xmlns:wp14="http://schemas.microsoft.com/office/word/2010/wordprocessingDrawing" xmlns:wp="http://schemas.openxmlformats.org/drawingml/2006/wordprocessingDrawing" xmlns:w10="urn:schemas-microsoft-com:office:word" xmlns:w="http://schemas.openxmlformats.org/wordprocessingml/2006/main" xmlns:w14="http://schemas.microsoft.com/office/word/2010/wordml" xmlns:w15="http://schemas.microsoft.com/office/word/2012/wordml" xmlns:w16cex="http://schemas.microsoft.com/office/word/2018/wordml/cex" xmlns:w16cid="http://schemas.microsoft.com/office/word/2016/wordml/cid" xmlns:w16="http://schemas.microsoft.com/office/word/2018/wordml" xmlns:w16sdtdh="http://schemas.microsoft.com/office/word/2020/wordml/sdtdatahash" xmlns:w16se="http://schemas.microsoft.com/office/word/2015/wordml/symex" xmlns:wpg="http://schemas.microsoft.com/office/word/2010/wordprocessingGroup" xmlns:wpi="http://schemas.microsoft.com/office/word/2010/wordprocessingInk" xmlns:wne="http://schemas.microsoft.com/office/word/2006/wordml" xmlns:wps="http://schemas.microsoft.com/office/word/2010/wordprocessingShape" mc:Ignorable="w14 w15 w16se w16cid w16 w16cex w16sdtdh wp14">
+  <w:p>
+    <w:pPr>
+      <w:pStyle w:val="Footer"/>
+    </w:pPr>
+  </w:p>
+</w:ftr>
+</file>
+
+<file path=word/footer2.xml><?xml version="1.0" encoding="utf-8"?>
+<w:ftr xmlns:wpc="http://schemas.microsoft.com/office/word/2010/wordprocessingCanvas" xmlns:cx="http://schemas.microsoft.com/office/drawing/2014/chartex" xmlns:cx1="http://schemas.microsoft.com/office/drawing/2015/9/8/chartex" xmlns:cx2="http://schemas.microsoft.com/office/drawing/2015/10/21/chartex" xmlns:cx3="http://schemas.microsoft.com/office/drawing/2016/5/9/chartex" xmlns:cx4="http://schemas.microsoft.com/office/drawing/2016/5/10/chartex" xmlns:cx5="http://schemas.microsoft.com/office/drawing/2016/5/11/chartex" xmlns:cx6="http://schemas.microsoft.com/office/drawing/2016/5/12/chartex" xmlns:cx7="http://schemas.microsoft.com/office/drawing/2016/5/13/chartex" xmlns:cx8="http://schemas.microsoft.com/office/drawing/2016/5/14/chartex" xmlns:mc="http://schemas.openxmlformats.org/markup-compatibility/2006" xmlns:aink="http://schemas.microsoft.com/office/drawing/2016/ink" xmlns:am3d="http://schemas.microsoft.com/office/drawing/2017/model3d" xmlns:o="urn:schemas-microsoft-com:office:office" xmlns:oel="http://schemas.microsoft.com/office/2019/extlst" xmlns:r="http://schemas.openxmlformats.org/officeDocument/2006/relationships" xmlns:m="http://schemas.openxmlformats.org/officeDocument/2006/math" xmlns:v="urn:schemas-microsoft-com:vml" xmlns:wp14="http://schemas.microsoft.com/office/word/2010/wordprocessingDrawing" xmlns:wp="http://schemas.openxmlformats.org/drawingml/2006/wordprocessingDrawing" xmlns:w10="urn:schemas-microsoft-com:office:word" xmlns:w="http://schemas.openxmlformats.org/wordprocessingml/2006/main" xmlns:w14="http://schemas.microsoft.com/office/word/2010/wordml" xmlns:w15="http://schemas.microsoft.com/office/word/2012/wordml" xmlns:w16cex="http://schemas.microsoft.com/office/word/2018/wordml/cex" xmlns:w16cid="http://schemas.microsoft.com/office/word/2016/wordml/cid" xmlns:w16="http://schemas.microsoft.com/office/word/2018/wordml" xmlns:w16sdtdh="http://schemas.microsoft.com/office/word/2020/wordml/sdtdatahash" xmlns:w16se="http://schemas.microsoft.com/office/word/2015/wordml/symex" xmlns:wpg="http://schemas.microsoft.com/office/word/2010/wordprocessingGroup" xmlns:wpi="http://schemas.microsoft.com/office/word/2010/wordprocessingInk" xmlns:wne="http://schemas.microsoft.com/office/word/2006/wordml" xmlns:wps="http://schemas.microsoft.com/office/word/2010/wordprocessingShape" mc:Ignorable="w14 w15 w16se w16cid w16 w16cex w16sdtdh wp14">
+  <w:p>
+    <w:pPr>
+      <w:pStyle w:val="Footer"/>
+    </w:pPr>
+  </w:p>
+</w:ftr>
+</file>
+
+<file path=word/footer3.xml><?xml version="1.0" encoding="utf-8"?>
+<w:ftr xmlns:wpc="http://schemas.microsoft.com/office/word/2010/wordprocessingCanvas" xmlns:cx="http://schemas.microsoft.com/office/drawing/2014/chartex" xmlns:cx1="http://schemas.microsoft.com/office/drawing/2015/9/8/chartex" xmlns:cx2="http://schemas.microsoft.com/office/drawing/2015/10/21/chartex" xmlns:cx3="http://schemas.microsoft.com/office/drawing/2016/5/9/chartex" xmlns:cx4="http://schemas.microsoft.com/office/drawing/2016/5/10/chartex" xmlns:cx5="http://schemas.microsoft.com/office/drawing/2016/5/11/chartex" xmlns:cx6="http://schemas.microsoft.com/office/drawing/2016/5/12/chartex" xmlns:cx7="http://schemas.microsoft.com/office/drawing/2016/5/13/chartex" xmlns:cx8="http://schemas.microsoft.com/office/drawing/2016/5/14/chartex" xmlns:mc="http://schemas.openxmlformats.org/markup-compatibility/2006" xmlns:aink="http://schemas.microsoft.com/office/drawing/2016/ink" xmlns:am3d="http://schemas.microsoft.com/office/drawing/2017/model3d" xmlns:o="urn:schemas-microsoft-com:office:office" xmlns:oel="http://schemas.microsoft.com/office/2019/extlst" xmlns:r="http://schemas.openxmlformats.org/officeDocument/2006/relationships" xmlns:m="http://schemas.openxmlformats.org/officeDocument/2006/math" xmlns:v="urn:schemas-microsoft-com:vml" xmlns:wp14="http://schemas.microsoft.com/office/word/2010/wordprocessingDrawing" xmlns:wp="http://schemas.openxmlformats.org/drawingml/2006/wordprocessingDrawing" xmlns:w10="urn:schemas-microsoft-com:office:word" xmlns:w="http://schemas.openxmlformats.org/wordprocessingml/2006/main" xmlns:w14="http://schemas.microsoft.com/office/word/2010/wordml" xmlns:w15="http://schemas.microsoft.com/office/word/2012/wordml" xmlns:w16cex="http://schemas.microsoft.com/office/word/2018/wordml/cex" xmlns:w16cid="http://schemas.microsoft.com/office/word/2016/wordml/cid" xmlns:w16="http://schemas.microsoft.com/office/word/2018/wordml" xmlns:w16sdtdh="http://schemas.microsoft.com/office/word/2020/wordml/sdtdatahash" xmlns:w16se="http://schemas.microsoft.com/office/word/2015/wordml/symex" xmlns:wpg="http://schemas.microsoft.com/office/word/2010/wordprocessingGroup" xmlns:wpi="http://schemas.microsoft.com/office/word/2010/wordprocessingInk" xmlns:wne="http://schemas.microsoft.com/office/word/2006/wordml" xmlns:wps="http://schemas.microsoft.com/office/word/2010/wordprocessingShape" mc:Ignorable="w14 w15 w16se w16cid w16 w16cex w16sdtdh wp14">
+  <w:p>
+    <w:pPr>
+      <w:pStyle w:val="Footer"/>
+    </w:pPr>
+  </w:p>
+</w:ftr>
+</file>
+
+<file path=word/footnotes.xml><?xml version="1.0" encoding="utf-8"?>
+<w:footnotes xmlns:wpc="http://schemas.microsoft.com/office/word/2010/wordprocessingCanvas" xmlns:cx="http://schemas.microsoft.com/office/drawing/2014/chartex" xmlns:cx1="http://schemas.microsoft.com/office/drawing/2015/9/8/chartex" xmlns:cx2="http://schemas.microsoft.com/office/drawing/2015/10/21/chartex" xmlns:cx3="http://schemas.microsoft.com/office/drawing/2016/5/9/chartex" xmlns:cx4="http://schemas.microsoft.com/office/drawing/2016/5/10/chartex" xmlns:cx5="http://schemas.microsoft.com/office/drawing/2016/5/11/chartex" xmlns:cx6="http://schemas.microsoft.com/office/drawing/2016/5/12/chartex" xmlns:cx7="http://schemas.microsoft.com/office/drawing/2016/5/13/chartex" xmlns:cx8="http://schemas.microsoft.com/office/drawing/2016/5/14/chartex" xmlns:mc="http://schemas.openxmlformats.org/markup-compatibility/2006" xmlns:aink="http://schemas.microsoft.com/office/drawing/2016/ink" xmlns:am3d="http://schemas.microsoft.com/office/drawing/2017/model3d" xmlns:o="urn:schemas-microsoft-com:office:office" xmlns:oel="http://schemas.microsoft.com/office/2019/extlst" xmlns:r="http://schemas.openxmlformats.org/officeDocument/2006/relationships" xmlns:m="http://schemas.openxmlformats.org/officeDocument/2006/math" xmlns:v="urn:schemas-microsoft-com:vml" xmlns:wp14="http://schemas.microsoft.com/office/word/2010/wordprocessingDrawing" xmlns:wp="http://schemas.openxmlformats.org/drawingml/2006/wordprocessingDrawing" xmlns:w10="urn:schemas-microsoft-com:office:word" xmlns:w="http://schemas.openxmlformats.org/wordprocessingml/2006/main" xmlns:w14="http://schemas.microsoft.com/office/word/2010/wordml" xmlns:w15="http://schemas.microsoft.com/office/word/2012/wordml" xmlns:w16cex="http://schemas.microsoft.com/office/word/2018/wordml/cex" xmlns:w16cid="http://schemas.microsoft.com/office/word/2016/wordml/cid" xmlns:w16="http://schemas.microsoft.com/office/word/2018/wordml" xmlns:w16sdtdh="http://schemas.microsoft.com/office/word/2020/wordml/sdtdatahash" xmlns:w16se="http://schemas.microsoft.com/office/word/2015/wordml/symex" xmlns:wpg="http://schemas.microsoft.com/office/word/2010/wordprocessingGroup" xmlns:wpi="http://schemas.microsoft.com/office/word/2010/wordprocessingInk" xmlns:wne="http://schemas.microsoft.com/office/word/2006/wordml" xmlns:wps="http://schemas.microsoft.com/office/word/2010/wordprocessingShape" mc:Ignorable="w14 w15 w16se w16cid w16 w16cex w16sdtdh wp14">
+  <w:footnote w:type="separator" w:id="-1">
+    <w:p>
+      <w:r>
+        <w:separator/>
+      </w:r>
+    </w:p>
+  </w:footnote>
+  <w:footnote w:type="continuationSeparator" w:id="0">
+    <w:p>
+      <w:r>
+        <w:continuationSeparator/>
+      </w:r>
+    </w:p>
+  </w:footnote>
+</w:footnotes>
+</file>
+
+<file path=word/header1.xml><?xml version="1.0" encoding="utf-8"?>
+<w:hdr xmlns:wpc="http://schemas.microsoft.com/office/word/2010/wordprocessingCanvas" xmlns:cx="http://schemas.microsoft.com/office/drawing/2014/chartex" xmlns:cx1="http://schemas.microsoft.com/office/drawing/2015/9/8/chartex" xmlns:cx2="http://schemas.microsoft.com/office/drawing/2015/10/21/chartex" xmlns:cx3="http://schemas.microsoft.com/office/drawing/2016/5/9/chartex" xmlns:cx4="http://schemas.microsoft.com/office/drawing/2016/5/10/chartex" xmlns:cx5="http://schemas.microsoft.com/office/drawing/2016/5/11/chartex" xmlns:cx6="http://schemas.microsoft.com/office/drawing/2016/5/12/chartex" xmlns:cx7="http://schemas.microsoft.com/office/drawing/2016/5/13/chartex" xmlns:cx8="http://schemas.microsoft.com/office/drawing/2016/5/14/chartex" xmlns:mc="http://schemas.openxmlformats.org/markup-compatibility/2006" xmlns:aink="http://schemas.microsoft.com/office/drawing/2016/ink" xmlns:am3d="http://schemas.microsoft.com/office/drawing/2017/model3d" xmlns:o="urn:schemas-microsoft-com:office:office" xmlns:oel="http://schemas.microsoft.com/office/2019/extlst" xmlns:r="http://schemas.openxmlformats.org/officeDocument/2006/relationships" xmlns:m="http://schemas.openxmlformats.org/officeDocument/2006/math" xmlns:v="urn:schemas-microsoft-com:vml" xmlns:wp14="http://schemas.microsoft.com/office/word/2010/wordprocessingDrawing" xmlns:wp="http://schemas.openxmlformats.org/drawingml/2006/wordprocessingDrawing" xmlns:w10="urn:schemas-microsoft-com:office:word" xmlns:w="http://schemas.openxmlformats.org/wordprocessingml/2006/main" xmlns:w14="http://schemas.microsoft.com/office/word/2010/wordml" xmlns:w15="http://schemas.microsoft.com/office/word/2012/wordml" xmlns:w16cex="http://schemas.microsoft.com/office/word/2018/wordml/cex" xmlns:w16cid="http://schemas.microsoft.com/office/word/2016/wordml/cid" xmlns:w16="http://schemas.microsoft.com/office/word/2018/wordml" xmlns:w16sdtdh="http://schemas.microsoft.com/office/word/2020/wordml/sdtdatahash" xmlns:w16se="http://schemas.microsoft.com/office/word/2015/wordml/symex" xmlns:wpg="http://schemas.microsoft.com/office/word/2010/wordprocessingGroup" xmlns:wpi="http://schemas.microsoft.com/office/word/2010/wordprocessingInk" xmlns:wne="http://schemas.microsoft.com/office/word/2006/wordml" xmlns:wps="http://schemas.microsoft.com/office/word/2010/wordprocessingShape" mc:Ignorable="w14 w15 w16se w16cid w16 w16cex w16sdtdh wp14">
+  <w:p>
+    <w:pPr>
+      <w:pStyle w:val="Header"/>
+    </w:pPr>
+  </w:p>
+</w:hdr>
+</file>
+
+<file path=word/header2.xml><?xml version="1.0" encoding="utf-8"?>
+<w:hdr xmlns:wpc="http://schemas.microsoft.com/office/word/2010/wordprocessingCanvas" xmlns:cx="http://schemas.microsoft.com/office/drawing/2014/chartex" xmlns:cx1="http://schemas.microsoft.com/office/drawing/2015/9/8/chartex" xmlns:cx2="http://schemas.microsoft.com/office/drawing/2015/10/21/chartex" xmlns:cx3="http://schemas.microsoft.com/office/drawing/2016/5/9/chartex" xmlns:cx4="http://schemas.microsoft.com/office/drawing/2016/5/10/chartex" xmlns:cx5="http://schemas.microsoft.com/office/drawing/2016/5/11/chartex" xmlns:cx6="http://schemas.microsoft.com/office/drawing/2016/5/12/chartex" xmlns:cx7="http://schemas.microsoft.com/office/drawing/2016/5/13/chartex" xmlns:cx8="http://schemas.microsoft.com/office/drawing/2016/5/14/chartex" xmlns:mc="http://schemas.openxmlformats.org/markup-compatibility/2006" xmlns:aink="http://schemas.microsoft.com/office/drawing/2016/ink" xmlns:am3d="http://schemas.microsoft.com/office/drawing/2017/model3d" xmlns:o="urn:schemas-microsoft-com:office:office" xmlns:oel="http://schemas.microsoft.com/office/2019/extlst" xmlns:r="http://schemas.openxmlformats.org/officeDocument/2006/relationships" xmlns:m="http://schemas.openxmlformats.org/officeDocument/2006/math" xmlns:v="urn:schemas-microsoft-com:vml" xmlns:wp14="http://schemas.microsoft.com/office/word/2010/wordprocessingDrawing" xmlns:wp="http://schemas.openxmlformats.org/drawingml/2006/wordprocessingDrawing" xmlns:w10="urn:schemas-microsoft-com:office:word" xmlns:w="http://schemas.openxmlformats.org/wordprocessingml/2006/main" xmlns:w14="http://schemas.microsoft.com/office/word/2010/wordml" xmlns:w15="http://schemas.microsoft.com/office/word/2012/wordml" xmlns:w16cex="http://schemas.microsoft.com/office/word/2018/wordml/cex" xmlns:w16cid="http://schemas.microsoft.com/office/word/2016/wordml/cid" xmlns:w16="http://schemas.microsoft.com/office/word/2018/wordml" xmlns:w16sdtdh="http://schemas.microsoft.com/office/word/2020/wordml/sdtdatahash" xmlns:w16se="http://schemas.microsoft.com/office/word/2015/wordml/symex" xmlns:wpg="http://schemas.microsoft.com/office/word/2010/wordprocessingGroup" xmlns:wpi="http://schemas.microsoft.com/office/word/2010/wordprocessingInk" xmlns:wne="http://schemas.microsoft.com/office/word/2006/wordml" xmlns:wps="http://schemas.microsoft.com/office/word/2010/wordprocessingShape" mc:Ignorable="w14 w15 w16se w16cid w16 w16cex w16sdtdh wp14">
+  <w:p>
+    <w:pPr>
+      <w:pStyle w:val="Header"/>
+    </w:pPr>
+    <w:r>
+      <w:t>${</w:t>
+    </w:r>
+    <w:r>
+      <w:t>board.name</w:t>
+    </w:r>
+    <w:r>
+      <w:t>}, ${</w:t>
+    </w:r>
+    <w:r>
+      <w:t>board.municipality.name</w:t>
+    </w:r>
+    <w:r>
+      <w:t>}</w:t>
+    </w:r>
+    <w:r>
+      <w:tab/>
+    </w:r>
+    <w:r>
+      <w:t>${board.url}</w:t>
+    </w:r>
+  </w:p>
+  <w:p>
+    <w:pPr>
+      <w:pStyle w:val="Header"/>
+    </w:pPr>
+    <w:r>
+      <w:tab/>
+      <w:t>${</w:t>
+    </w:r>
+    <w:proofErr w:type="spellStart"/>
+    <w:r>
+      <w:t>board.email</w:t>
+    </w:r>
+    <w:proofErr w:type="spellEnd"/>
+    <w:r>
+      <w:t>}</w:t>
+    </w:r>
+  </w:p>
+</w:hdr>
+</file>
+
+<file path=word/header3.xml><?xml version="1.0" encoding="utf-8"?>
+<w:hdr xmlns:wpc="http://schemas.microsoft.com/office/word/2010/wordprocessingCanvas" xmlns:cx="http://schemas.microsoft.com/office/drawing/2014/chartex" xmlns:cx1="http://schemas.microsoft.com/office/drawing/2015/9/8/chartex" xmlns:cx2="http://schemas.microsoft.com/office/drawing/2015/10/21/chartex" xmlns:cx3="http://schemas.microsoft.com/office/drawing/2016/5/9/chartex" xmlns:cx4="http://schemas.microsoft.com/office/drawing/2016/5/10/chartex" xmlns:cx5="http://schemas.microsoft.com/office/drawing/2016/5/11/chartex" xmlns:cx6="http://schemas.microsoft.com/office/drawing/2016/5/12/chartex" xmlns:cx7="http://schemas.microsoft.com/office/drawing/2016/5/13/chartex" xmlns:cx8="http://schemas.microsoft.com/office/drawing/2016/5/14/chartex" xmlns:mc="http://schemas.openxmlformats.org/markup-compatibility/2006" xmlns:aink="http://schemas.microsoft.com/office/drawing/2016/ink" xmlns:am3d="http://schemas.microsoft.com/office/drawing/2017/model3d" xmlns:o="urn:schemas-microsoft-com:office:office" xmlns:oel="http://schemas.microsoft.com/office/2019/extlst" xmlns:r="http://schemas.openxmlformats.org/officeDocument/2006/relationships" xmlns:m="http://schemas.openxmlformats.org/officeDocument/2006/math" xmlns:v="urn:schemas-microsoft-com:vml" xmlns:wp14="http://schemas.microsoft.com/office/word/2010/wordprocessingDrawing" xmlns:wp="http://schemas.openxmlformats.org/drawingml/2006/wordprocessingDrawing" xmlns:w10="urn:schemas-microsoft-com:office:word" xmlns:w="http://schemas.openxmlformats.org/wordprocessingml/2006/main" xmlns:w14="http://schemas.microsoft.com/office/word/2010/wordml" xmlns:w15="http://schemas.microsoft.com/office/word/2012/wordml" xmlns:w16cex="http://schemas.microsoft.com/office/word/2018/wordml/cex" xmlns:w16cid="http://schemas.microsoft.com/office/word/2016/wordml/cid" xmlns:w16="http://schemas.microsoft.com/office/word/2018/wordml" xmlns:w16sdtdh="http://schemas.microsoft.com/office/word/2020/wordml/sdtdatahash" xmlns:w16se="http://schemas.microsoft.com/office/word/2015/wordml/symex" xmlns:wpg="http://schemas.microsoft.com/office/word/2010/wordprocessingGroup" xmlns:wpi="http://schemas.microsoft.com/office/word/2010/wordprocessingInk" xmlns:wne="http://schemas.microsoft.com/office/word/2006/wordml" xmlns:wps="http://schemas.microsoft.com/office/word/2010/wordprocessingShape" mc:Ignorable="w14 w15 w16se w16cid w16 w16cex w16sdtdh wp14">
+  <w:p>
+    <w:pPr>
+      <w:pStyle w:val="Header"/>
+    </w:pPr>
+  </w:p>
+</w:hdr>
 </file>
 
 <file path=word/styles.xml><?xml version="1.0" encoding="utf-8"?>
@@ -559,7 +773,6 @@
   <w:style w:type="character" w:default="1" w:styleId="DefaultParagraphFont">
     <w:name w:val="Default Paragraph Font"/>
     <w:uiPriority w:val="1"/>
-    <w:semiHidden/>
     <w:unhideWhenUsed/>
   </w:style>
   <w:style w:type="table" w:default="1" w:styleId="TableNormal">
@@ -582,6 +795,76 @@
     <w:uiPriority w:val="99"/>
     <w:semiHidden/>
     <w:unhideWhenUsed/>
+  </w:style>
+  <w:style w:type="paragraph" w:styleId="Header">
+    <w:name w:val="header"/>
+    <w:basedOn w:val="Normal"/>
+    <w:link w:val="HeaderChar"/>
+    <w:uiPriority w:val="99"/>
+    <w:unhideWhenUsed/>
+    <w:rsid w:val="006D39A5"/>
+    <w:pPr>
+      <w:tabs>
+        <w:tab w:val="right" w:pos="9639"/>
+      </w:tabs>
+    </w:pPr>
+    <w:rPr>
+      <w:lang w:val="en-US"/>
+    </w:rPr>
+  </w:style>
+  <w:style w:type="character" w:customStyle="1" w:styleId="HeaderChar">
+    <w:name w:val="Header Char"/>
+    <w:basedOn w:val="DefaultParagraphFont"/>
+    <w:link w:val="Header"/>
+    <w:uiPriority w:val="99"/>
+    <w:rsid w:val="006D39A5"/>
+    <w:rPr>
+      <w:lang w:val="en-US"/>
+    </w:rPr>
+  </w:style>
+  <w:style w:type="paragraph" w:styleId="Footer">
+    <w:name w:val="footer"/>
+    <w:basedOn w:val="Normal"/>
+    <w:link w:val="FooterChar"/>
+    <w:uiPriority w:val="99"/>
+    <w:unhideWhenUsed/>
+    <w:rsid w:val="004D3FF3"/>
+    <w:pPr>
+      <w:tabs>
+        <w:tab w:val="center" w:pos="4513"/>
+        <w:tab w:val="right" w:pos="9026"/>
+      </w:tabs>
+    </w:pPr>
+  </w:style>
+  <w:style w:type="character" w:customStyle="1" w:styleId="FooterChar">
+    <w:name w:val="Footer Char"/>
+    <w:basedOn w:val="DefaultParagraphFont"/>
+    <w:link w:val="Footer"/>
+    <w:uiPriority w:val="99"/>
+    <w:rsid w:val="004D3FF3"/>
+  </w:style>
+  <w:style w:type="character" w:styleId="Hyperlink">
+    <w:name w:val="Hyperlink"/>
+    <w:basedOn w:val="DefaultParagraphFont"/>
+    <w:uiPriority w:val="99"/>
+    <w:unhideWhenUsed/>
+    <w:rsid w:val="003F0B63"/>
+    <w:rPr>
+      <w:color w:val="0000FF" w:themeColor="hyperlink"/>
+      <w:u w:val="single"/>
+    </w:rPr>
+  </w:style>
+  <w:style w:type="character" w:styleId="UnresolvedMention">
+    <w:name w:val="Unresolved Mention"/>
+    <w:basedOn w:val="DefaultParagraphFont"/>
+    <w:uiPriority w:val="99"/>
+    <w:semiHidden/>
+    <w:unhideWhenUsed/>
+    <w:rsid w:val="003F0B63"/>
+    <w:rPr>
+      <w:color w:val="605E5C"/>
+      <w:shd w:val="clear" w:color="auto" w:fill="E1DFDD"/>
+    </w:rPr>
   </w:style>
 </w:styles>
 </file>
@@ -817,10 +1100,22 @@
 </meta>
 </file>
 
+<file path=customXml/item2.xml><?xml version="1.0" encoding="utf-8"?>
+<b:Sources xmlns:b="http://schemas.openxmlformats.org/officeDocument/2006/bibliography" xmlns="http://schemas.openxmlformats.org/officeDocument/2006/bibliography" SelectedStyle="/APASixthEditionOfficeOnline.xsl" StyleName="APA" Version="6"/>
+</file>
+
 <file path=customXml/itemProps1.xml><?xml version="1.0" encoding="utf-8"?>
 <ds:datastoreItem xmlns:ds="http://schemas.openxmlformats.org/officeDocument/2006/customXml" ds:itemID="{C8A23E3A-5BB0-F643-8D85-62FEA828F6F3}">
   <ds:schemaRefs>
     <ds:schemaRef ds:uri="http://schemas.apple.com/cocoa/2006/metadata"/>
   </ds:schemaRefs>
 </ds:datastoreItem>
+</file>
+
+<file path=customXml/itemProps2.xml><?xml version="1.0" encoding="utf-8"?>
+<ds:datastoreItem xmlns:ds="http://schemas.openxmlformats.org/officeDocument/2006/customXml" ds:itemID="{4EEC2F8B-BDE6-AD43-9D72-3CDAD10555BD}">
+  <ds:schemaRefs>
+    <ds:schemaRef ds:uri="http://schemas.openxmlformats.org/officeDocument/2006/bibliography"/>
+  </ds:schemaRefs>
+</ds:datastoreItem>
 </file>
</xml_diff>